<commit_message>
Added file upload and process functionality
</commit_message>
<xml_diff>
--- a/DS2/ragoutput_screenshots.docx
+++ b/DS2/ragoutput_screenshots.docx
@@ -18,6 +18,7 @@
         <w:rPr>
           <w:b/>
           <w:bCs/>
+          <w:noProof/>
         </w:rPr>
         <w:drawing>
           <wp:anchor distT="0" distB="0" distL="114300" distR="114300" simplePos="0" relativeHeight="251659264" behindDoc="0" locked="0" layoutInCell="1" allowOverlap="1" wp14:anchorId="24BD3B58" wp14:editId="7922AFFD">
@@ -82,6 +83,9 @@
     <w:p/>
     <w:p>
       <w:r>
+        <w:rPr>
+          <w:noProof/>
+        </w:rPr>
         <w:drawing>
           <wp:anchor distT="0" distB="0" distL="114300" distR="114300" simplePos="0" relativeHeight="251661312" behindDoc="0" locked="0" layoutInCell="1" allowOverlap="1" wp14:anchorId="658E467E" wp14:editId="1E334497">
             <wp:simplePos x="0" y="0"/>
@@ -153,6 +157,7 @@
         <w:rPr>
           <w:b/>
           <w:bCs/>
+          <w:noProof/>
         </w:rPr>
         <w:drawing>
           <wp:anchor distT="0" distB="0" distL="114300" distR="114300" simplePos="0" relativeHeight="251663360" behindDoc="0" locked="0" layoutInCell="1" allowOverlap="1" wp14:anchorId="2F5B3E90" wp14:editId="79F992C4">
@@ -231,6 +236,7 @@
         <w:rPr>
           <w:b/>
           <w:bCs/>
+          <w:noProof/>
         </w:rPr>
         <w:drawing>
           <wp:anchor distT="0" distB="0" distL="114300" distR="114300" simplePos="0" relativeHeight="251665408" behindDoc="0" locked="0" layoutInCell="1" allowOverlap="1" wp14:anchorId="04645DFA" wp14:editId="1975EDE7">
@@ -336,6 +342,7 @@
         <w:rPr>
           <w:b/>
           <w:bCs/>
+          <w:noProof/>
         </w:rPr>
         <w:drawing>
           <wp:anchor distT="0" distB="0" distL="114300" distR="114300" simplePos="0" relativeHeight="251667456" behindDoc="0" locked="0" layoutInCell="1" allowOverlap="1" wp14:anchorId="6AEF9886" wp14:editId="04BB423F">
@@ -397,7 +404,66 @@
         </w:tabs>
       </w:pPr>
     </w:p>
-    <w:p/>
+    <w:p>
+      <w:r>
+        <w:t>4. File upload, process and get response</w:t>
+      </w:r>
+    </w:p>
+    <w:p>
+      <w:r>
+        <w:drawing>
+          <wp:anchor distT="0" distB="0" distL="114300" distR="114300" simplePos="0" relativeHeight="251669504" behindDoc="0" locked="0" layoutInCell="1" allowOverlap="1" wp14:anchorId="7F89AD79" wp14:editId="5FD0E880">
+            <wp:simplePos x="0" y="0"/>
+            <wp:positionH relativeFrom="column">
+              <wp:posOffset>0</wp:posOffset>
+            </wp:positionH>
+            <wp:positionV relativeFrom="paragraph">
+              <wp:posOffset>285750</wp:posOffset>
+            </wp:positionV>
+            <wp:extent cx="5943600" cy="3112770"/>
+            <wp:effectExtent l="0" t="0" r="0" b="0"/>
+            <wp:wrapThrough wrapText="bothSides">
+              <wp:wrapPolygon edited="0">
+                <wp:start x="0" y="0"/>
+                <wp:lineTo x="0" y="21415"/>
+                <wp:lineTo x="21531" y="21415"/>
+                <wp:lineTo x="21531" y="0"/>
+                <wp:lineTo x="0" y="0"/>
+              </wp:wrapPolygon>
+            </wp:wrapThrough>
+            <wp:docPr id="987543739" name="Picture 1"/>
+            <wp:cNvGraphicFramePr>
+              <a:graphicFrameLocks xmlns:a="http://schemas.openxmlformats.org/drawingml/2006/main" noChangeAspect="1"/>
+            </wp:cNvGraphicFramePr>
+            <a:graphic xmlns:a="http://schemas.openxmlformats.org/drawingml/2006/main">
+              <a:graphicData uri="http://schemas.openxmlformats.org/drawingml/2006/picture">
+                <pic:pic xmlns:pic="http://schemas.openxmlformats.org/drawingml/2006/picture">
+                  <pic:nvPicPr>
+                    <pic:cNvPr id="987543739" name=""/>
+                    <pic:cNvPicPr/>
+                  </pic:nvPicPr>
+                  <pic:blipFill>
+                    <a:blip r:embed="rId10"/>
+                    <a:stretch>
+                      <a:fillRect/>
+                    </a:stretch>
+                  </pic:blipFill>
+                  <pic:spPr>
+                    <a:xfrm>
+                      <a:off x="0" y="0"/>
+                      <a:ext cx="5943600" cy="3112770"/>
+                    </a:xfrm>
+                    <a:prstGeom prst="rect">
+                      <a:avLst/>
+                    </a:prstGeom>
+                  </pic:spPr>
+                </pic:pic>
+              </a:graphicData>
+            </a:graphic>
+          </wp:anchor>
+        </w:drawing>
+      </w:r>
+    </w:p>
     <w:p/>
     <w:p/>
     <w:p/>

</xml_diff>